<commit_message>
Update example to demonstrate the various image insertion methods.
</commit_message>
<xml_diff>
--- a/Example.docx
+++ b/Example.docx
@@ -104,11 +104,135 @@
         <w:jc w:val="center"/>
       </w:pPr>
       <w:r>
+        <w:pict w14:anchorId="09715146">
+          <v:shapetype id="_x0000_t75" coordsize="21600,21600" o:spt="75" o:preferrelative="t" path="m@4@5l@4@11@9@11@9@5xe" filled="f" stroked="f">
+            <v:stroke joinstyle="miter"/>
+            <v:formulas>
+              <v:f eqn="if lineDrawn pixelLineWidth 0"/>
+              <v:f eqn="sum @0 1 0"/>
+              <v:f eqn="sum 0 0 @1"/>
+              <v:f eqn="prod @2 1 2"/>
+              <v:f eqn="prod @3 21600 pixelWidth"/>
+              <v:f eqn="prod @3 21600 pixelHeight"/>
+              <v:f eqn="sum @0 0 1"/>
+              <v:f eqn="prod @6 1 2"/>
+              <v:f eqn="prod @7 21600 pixelWidth"/>
+              <v:f eqn="sum @8 21600 0"/>
+              <v:f eqn="prod @7 21600 pixelHeight"/>
+              <v:f eqn="sum @10 21600 0"/>
+            </v:formulas>
+            <v:path o:extrusionok="f" gradientshapeok="t" o:connecttype="rect"/>
+            <o:lock v:ext="edit" aspectratio="t"/>
+          </v:shapetype>
+          <v:shape id="_x0000_i1025" type="#_x0000_t75" style="width:453.25pt;height:170.2pt">
+            <v:imagedata r:id="rId7"/>
+          </v:shape>
+        </w:pict>
+      </w:r>
+    </w:p>
+    <w:p>
+      <w:pPr>
+        <w:pStyle w:val="Beschriftung"/>
+      </w:pPr>
+      <w:r>
+        <w:rPr>
+          <w:b/>
+          <w:bCs/>
+        </w:rPr>
+        <w:t xml:space="preserve">Figure </w:t>
+      </w:r>
+      <w:r>
+        <w:rPr>
+          <w:b/>
+          <w:bCs/>
+        </w:rPr>
+        <w:fldChar w:fldCharType="begin"/>
+      </w:r>
+      <w:r>
+        <w:rPr>
+          <w:b/>
+          <w:bCs/>
+        </w:rPr>
+        <w:instrText xml:space="preserve"> SEQ Figure \* ARABIC </w:instrText>
+      </w:r>
+      <w:r>
+        <w:rPr>
+          <w:b/>
+          <w:bCs/>
+        </w:rPr>
+        <w:fldChar w:fldCharType="separate"/>
+      </w:r>
+      <w:r>
+        <w:rPr>
+          <w:b/>
+          <w:bCs/>
+          <w:noProof/>
+        </w:rPr>
+        <w:t>1</w:t>
+      </w:r>
+      <w:r>
+        <w:rPr>
+          <w:b/>
+          <w:bCs/>
+        </w:rPr>
+        <w:fldChar w:fldCharType="end"/>
+      </w:r>
+      <w:r>
+        <w:rPr>
+          <w:b/>
+          <w:bCs/>
+        </w:rPr>
+        <w:t>:</w:t>
+      </w:r>
+      <w:r>
+        <w:tab/>
+      </w:r>
+      <w:r>
+        <w:t>This is a linked .emf image</w:t>
+      </w:r>
+      <w:r>
+        <w:t xml:space="preserve"> imported via the field function </w:t>
+      </w:r>
+      <w:proofErr w:type="spellStart"/>
+      <w:r>
+        <w:rPr>
+          <w:i/>
+          <w:iCs w:val="0"/>
+        </w:rPr>
+        <w:t>IncludePicture</w:t>
+      </w:r>
+      <w:proofErr w:type="spellEnd"/>
+      <w:r>
+        <w:t xml:space="preserve">. </w:t>
+      </w:r>
+      <w:r>
+        <w:t xml:space="preserve">Press Alt+F9 to show the underlying field code. </w:t>
+      </w:r>
+      <w:r>
+        <w:t xml:space="preserve">EMF files will produce the best resolution here as well as in a PDF export because they are vector images. Unfortunately, such files cannot be rendered in the </w:t>
+      </w:r>
+      <w:proofErr w:type="spellStart"/>
+      <w:r>
+        <w:t>Github</w:t>
+      </w:r>
+      <w:proofErr w:type="spellEnd"/>
+      <w:r>
+        <w:t xml:space="preserve"> Desktop diff view.</w:t>
+      </w:r>
+    </w:p>
+    <w:p>
+      <w:pPr>
+        <w:pStyle w:val="Flietext"/>
+        <w:keepNext/>
+        <w:jc w:val="center"/>
+      </w:pPr>
+      <w:r>
         <w:rPr>
           <w:noProof/>
           <w14:numForm w14:val="default"/>
           <w14:cntxtAlts w14:val="0"/>
         </w:rPr>
+        <w:lastRenderedPageBreak/>
         <w:drawing>
           <wp:inline distT="0" distB="0" distL="0" distR="0" wp14:anchorId="0163938D" wp14:editId="3EA59907">
             <wp:extent cx="5760085" cy="2168525"/>
@@ -125,7 +249,7 @@
                     <pic:cNvPicPr/>
                   </pic:nvPicPr>
                   <pic:blipFill>
-                    <a:blip r:link="rId5"/>
+                    <a:blip r:link="rId8"/>
                     <a:stretch>
                       <a:fillRect/>
                     </a:stretch>
@@ -184,7 +308,7 @@
           <w:bCs/>
           <w:noProof/>
         </w:rPr>
-        <w:t>1</w:t>
+        <w:t>2</w:t>
       </w:r>
       <w:r>
         <w:rPr>
@@ -202,15 +326,36 @@
       </w:r>
       <w:r>
         <w:tab/>
-        <w:t xml:space="preserve">This is a linked .emf image. EMF files will produce the best resolution here as well as in a PDF export because they are vector images. Unfortunately, such files cannot be rendered in the </w:t>
-      </w:r>
-      <w:proofErr w:type="spellStart"/>
-      <w:r>
-        <w:t>Github</w:t>
-      </w:r>
-      <w:proofErr w:type="spellEnd"/>
-      <w:r>
-        <w:t xml:space="preserve"> Desktop diff view.</w:t>
+        <w:t>This is a linked .emf image</w:t>
+      </w:r>
+      <w:r>
+        <w:t xml:space="preserve"> imported via the “</w:t>
+      </w:r>
+      <w:r>
+        <w:rPr>
+          <w:i/>
+          <w:iCs w:val="0"/>
+        </w:rPr>
+        <w:t>Insert &gt; Image &gt; Options - Link Image</w:t>
+      </w:r>
+      <w:r>
+        <w:t>” menu</w:t>
+      </w:r>
+      <w:r>
+        <w:t>.</w:t>
+      </w:r>
+      <w:r>
+        <w:t xml:space="preserve"> It does not have a field code, but it will also not increase file size. However, its file path is absolute and not relative (check “</w:t>
+      </w:r>
+      <w:r>
+        <w:rPr>
+          <w:i/>
+          <w:iCs w:val="0"/>
+        </w:rPr>
+        <w:t>File &gt; Information</w:t>
+      </w:r>
+      <w:r>
+        <w:t>” to see the full path).</w:t>
       </w:r>
     </w:p>
     <w:p>
@@ -224,12 +369,11 @@
           <w14:numForm w14:val="default"/>
           <w14:cntxtAlts w14:val="0"/>
         </w:rPr>
-        <w:lastRenderedPageBreak/>
         <w:drawing>
-          <wp:inline distT="0" distB="0" distL="0" distR="0" wp14:anchorId="53E59D15" wp14:editId="575890FF">
-            <wp:extent cx="2743206" cy="2103124"/>
+          <wp:inline distT="0" distB="0" distL="0" distR="0" wp14:anchorId="2B832BB7" wp14:editId="6F3E3DE7">
+            <wp:extent cx="5760085" cy="2168525"/>
             <wp:effectExtent l="0" t="0" r="0" b="0"/>
-            <wp:docPr id="3" name="Example.png"/>
+            <wp:docPr id="2" name="Grafik 2"/>
             <wp:cNvGraphicFramePr>
               <a:graphicFrameLocks xmlns:a="http://schemas.openxmlformats.org/drawingml/2006/main" noChangeAspect="1"/>
             </wp:cNvGraphicFramePr>
@@ -237,11 +381,17 @@
               <a:graphicData uri="http://schemas.openxmlformats.org/drawingml/2006/picture">
                 <pic:pic xmlns:pic="http://schemas.openxmlformats.org/drawingml/2006/picture">
                   <pic:nvPicPr>
-                    <pic:cNvPr id="3" name="Example.png"/>
+                    <pic:cNvPr id="2" name="Grafik 2"/>
                     <pic:cNvPicPr/>
                   </pic:nvPicPr>
                   <pic:blipFill>
-                    <a:blip r:link="rId6"/>
+                    <a:blip r:embed="rId9">
+                      <a:extLst>
+                        <a:ext uri="{28A0092B-C50C-407E-A947-70E740481C1C}">
+                          <a14:useLocalDpi xmlns:a14="http://schemas.microsoft.com/office/drawing/2010/main" val="0"/>
+                        </a:ext>
+                      </a:extLst>
+                    </a:blip>
                     <a:stretch>
                       <a:fillRect/>
                     </a:stretch>
@@ -249,7 +399,7 @@
                   <pic:spPr>
                     <a:xfrm>
                       <a:off x="0" y="0"/>
-                      <a:ext cx="2743206" cy="2103124"/>
+                      <a:ext cx="5760085" cy="2168525"/>
                     </a:xfrm>
                     <a:prstGeom prst="rect">
                       <a:avLst/>
@@ -300,7 +450,7 @@
           <w:bCs/>
           <w:noProof/>
         </w:rPr>
-        <w:t>2</w:t>
+        <w:t>3</w:t>
       </w:r>
       <w:r>
         <w:rPr>
@@ -318,6 +468,108 @@
       </w:r>
       <w:r>
         <w:tab/>
+      </w:r>
+      <w:r>
+        <w:t>This</w:t>
+      </w:r>
+      <w:r>
+        <w:t xml:space="preserve"> is an embedded .emf image imported via the </w:t>
+      </w:r>
+      <w:r>
+        <w:t>“</w:t>
+      </w:r>
+      <w:r>
+        <w:rPr>
+          <w:i/>
+          <w:iCs w:val="0"/>
+        </w:rPr>
+        <w:t>Insert &gt; Imag</w:t>
+      </w:r>
+      <w:r>
+        <w:rPr>
+          <w:i/>
+          <w:iCs w:val="0"/>
+        </w:rPr>
+        <w:t>e</w:t>
+      </w:r>
+      <w:r>
+        <w:t>”</w:t>
+      </w:r>
+      <w:r>
+        <w:t xml:space="preserve"> menu. It will not automatically be updated in the .docx file size increases according to the image file size.</w:t>
+      </w:r>
+    </w:p>
+    <w:p>
+      <w:pPr>
+        <w:keepNext/>
+        <w:jc w:val="center"/>
+      </w:pPr>
+      <w:r>
+        <w:pict w14:anchorId="3811E5E3">
+          <v:shape id="_x0000_i1027" type="#_x0000_t75" style="width:3in;height:165.8pt">
+            <v:imagedata r:id="rId10"/>
+          </v:shape>
+        </w:pict>
+      </w:r>
+    </w:p>
+    <w:p>
+      <w:pPr>
+        <w:pStyle w:val="Beschriftung"/>
+      </w:pPr>
+      <w:r>
+        <w:rPr>
+          <w:b/>
+          <w:bCs/>
+        </w:rPr>
+        <w:t xml:space="preserve">Figure </w:t>
+      </w:r>
+      <w:r>
+        <w:rPr>
+          <w:b/>
+          <w:bCs/>
+        </w:rPr>
+        <w:fldChar w:fldCharType="begin"/>
+      </w:r>
+      <w:r>
+        <w:rPr>
+          <w:b/>
+          <w:bCs/>
+        </w:rPr>
+        <w:instrText xml:space="preserve"> SEQ Figure \* ARABIC </w:instrText>
+      </w:r>
+      <w:r>
+        <w:rPr>
+          <w:b/>
+          <w:bCs/>
+        </w:rPr>
+        <w:fldChar w:fldCharType="separate"/>
+      </w:r>
+      <w:r>
+        <w:rPr>
+          <w:b/>
+          <w:bCs/>
+          <w:noProof/>
+        </w:rPr>
+        <w:t>4</w:t>
+      </w:r>
+      <w:r>
+        <w:rPr>
+          <w:b/>
+          <w:bCs/>
+        </w:rPr>
+        <w:fldChar w:fldCharType="end"/>
+      </w:r>
+      <w:r>
+        <w:rPr>
+          <w:b/>
+          <w:bCs/>
+        </w:rPr>
+        <w:t>:</w:t>
+      </w:r>
+      <w:r>
+        <w:tab/>
+      </w:r>
+      <w:r>
         <w:t>This is a linked .</w:t>
       </w:r>
       <w:proofErr w:type="spellStart"/>
@@ -338,6 +590,12 @@
       </w:r>
     </w:p>
     <w:sectPr>
+      <w:headerReference w:type="even" r:id="rId11"/>
+      <w:headerReference w:type="default" r:id="rId12"/>
+      <w:footerReference w:type="even" r:id="rId13"/>
+      <w:footerReference w:type="default" r:id="rId14"/>
+      <w:headerReference w:type="first" r:id="rId15"/>
+      <w:footerReference w:type="first" r:id="rId16"/>
       <w:pgSz w:w="11906" w:h="16838"/>
       <w:pgMar w:top="1701" w:right="1395" w:bottom="1418" w:left="1440" w:header="709" w:footer="709" w:gutter="0"/>
       <w:cols w:space="708"/>
@@ -345,6 +603,116 @@
     </w:sectPr>
   </w:body>
 </w:document>
+</file>
+
+<file path=word/endnotes.xml><?xml version="1.0" encoding="utf-8"?>
+<w:endnotes xmlns:wpc="http://schemas.microsoft.com/office/word/2010/wordprocessingCanvas" xmlns:cx="http://schemas.microsoft.com/office/drawing/2014/chartex" xmlns:cx1="http://schemas.microsoft.com/office/drawing/2015/9/8/chartex" xmlns:cx2="http://schemas.microsoft.com/office/drawing/2015/10/21/chartex" xmlns:cx3="http://schemas.microsoft.com/office/drawing/2016/5/9/chartex" xmlns:cx4="http://schemas.microsoft.com/office/drawing/2016/5/10/chartex" xmlns:cx5="http://schemas.microsoft.com/office/drawing/2016/5/11/chartex" xmlns:cx6="http://schemas.microsoft.com/office/drawing/2016/5/12/chartex" xmlns:cx7="http://schemas.microsoft.com/office/drawing/2016/5/13/chartex" xmlns:cx8="http://schemas.microsoft.com/office/drawing/2016/5/14/chartex" xmlns:mc="http://schemas.openxmlformats.org/markup-compatibility/2006" xmlns:aink="http://schemas.microsoft.com/office/drawing/2016/ink" xmlns:am3d="http://schemas.microsoft.com/office/drawing/2017/model3d" xmlns:o="urn:schemas-microsoft-com:office:office" xmlns:r="http://schemas.openxmlformats.org/officeDocument/2006/relationships" xmlns:m="http://schemas.openxmlformats.org/officeDocument/2006/math" xmlns:v="urn:schemas-microsoft-com:vml" xmlns:wp14="http://schemas.microsoft.com/office/word/2010/wordprocessingDrawing" xmlns:wp="http://schemas.openxmlformats.org/drawingml/2006/wordprocessingDrawing" xmlns:w10="urn:schemas-microsoft-com:office:word" xmlns:w="http://schemas.openxmlformats.org/wordprocessingml/2006/main" xmlns:w14="http://schemas.microsoft.com/office/word/2010/wordml" xmlns:w15="http://schemas.microsoft.com/office/word/2012/wordml" xmlns:w16cex="http://schemas.microsoft.com/office/word/2018/wordml/cex" xmlns:w16cid="http://schemas.microsoft.com/office/word/2016/wordml/cid" xmlns:w16="http://schemas.microsoft.com/office/word/2018/wordml" xmlns:w16se="http://schemas.microsoft.com/office/word/2015/wordml/symex" xmlns:wpg="http://schemas.microsoft.com/office/word/2010/wordprocessingGroup" xmlns:wpi="http://schemas.microsoft.com/office/word/2010/wordprocessingInk" xmlns:wne="http://schemas.microsoft.com/office/word/2006/wordml" xmlns:wps="http://schemas.microsoft.com/office/word/2010/wordprocessingShape" mc:Ignorable="w14 w15 w16se w16cid w16 w16cex wp14">
+  <w:endnote w:type="separator" w:id="-1">
+    <w:p>
+      <w:pPr>
+        <w:spacing w:after="0" w:line="240" w:lineRule="auto"/>
+      </w:pPr>
+      <w:r>
+        <w:separator/>
+      </w:r>
+    </w:p>
+  </w:endnote>
+  <w:endnote w:type="continuationSeparator" w:id="0">
+    <w:p>
+      <w:pPr>
+        <w:spacing w:after="0" w:line="240" w:lineRule="auto"/>
+      </w:pPr>
+      <w:r>
+        <w:continuationSeparator/>
+      </w:r>
+    </w:p>
+  </w:endnote>
+</w:endnotes>
+</file>
+
+<file path=word/footer1.xml><?xml version="1.0" encoding="utf-8"?>
+<w:ftr xmlns:wpc="http://schemas.microsoft.com/office/word/2010/wordprocessingCanvas" xmlns:cx="http://schemas.microsoft.com/office/drawing/2014/chartex" xmlns:cx1="http://schemas.microsoft.com/office/drawing/2015/9/8/chartex" xmlns:cx2="http://schemas.microsoft.com/office/drawing/2015/10/21/chartex" xmlns:cx3="http://schemas.microsoft.com/office/drawing/2016/5/9/chartex" xmlns:cx4="http://schemas.microsoft.com/office/drawing/2016/5/10/chartex" xmlns:cx5="http://schemas.microsoft.com/office/drawing/2016/5/11/chartex" xmlns:cx6="http://schemas.microsoft.com/office/drawing/2016/5/12/chartex" xmlns:cx7="http://schemas.microsoft.com/office/drawing/2016/5/13/chartex" xmlns:cx8="http://schemas.microsoft.com/office/drawing/2016/5/14/chartex" xmlns:mc="http://schemas.openxmlformats.org/markup-compatibility/2006" xmlns:aink="http://schemas.microsoft.com/office/drawing/2016/ink" xmlns:am3d="http://schemas.microsoft.com/office/drawing/2017/model3d" xmlns:o="urn:schemas-microsoft-com:office:office" xmlns:r="http://schemas.openxmlformats.org/officeDocument/2006/relationships" xmlns:m="http://schemas.openxmlformats.org/officeDocument/2006/math" xmlns:v="urn:schemas-microsoft-com:vml" xmlns:wp14="http://schemas.microsoft.com/office/word/2010/wordprocessingDrawing" xmlns:wp="http://schemas.openxmlformats.org/drawingml/2006/wordprocessingDrawing" xmlns:w10="urn:schemas-microsoft-com:office:word" xmlns:w="http://schemas.openxmlformats.org/wordprocessingml/2006/main" xmlns:w14="http://schemas.microsoft.com/office/word/2010/wordml" xmlns:w15="http://schemas.microsoft.com/office/word/2012/wordml" xmlns:w16cex="http://schemas.microsoft.com/office/word/2018/wordml/cex" xmlns:w16cid="http://schemas.microsoft.com/office/word/2016/wordml/cid" xmlns:w16="http://schemas.microsoft.com/office/word/2018/wordml" xmlns:w16se="http://schemas.microsoft.com/office/word/2015/wordml/symex" xmlns:wpg="http://schemas.microsoft.com/office/word/2010/wordprocessingGroup" xmlns:wpi="http://schemas.microsoft.com/office/word/2010/wordprocessingInk" xmlns:wne="http://schemas.microsoft.com/office/word/2006/wordml" xmlns:wps="http://schemas.microsoft.com/office/word/2010/wordprocessingShape" mc:Ignorable="w14 w15 w16se w16cid w16 w16cex wp14">
+  <w:p>
+    <w:pPr>
+      <w:pStyle w:val="Fuzeile"/>
+    </w:pPr>
+  </w:p>
+</w:ftr>
+</file>
+
+<file path=word/footer2.xml><?xml version="1.0" encoding="utf-8"?>
+<w:ftr xmlns:wpc="http://schemas.microsoft.com/office/word/2010/wordprocessingCanvas" xmlns:cx="http://schemas.microsoft.com/office/drawing/2014/chartex" xmlns:cx1="http://schemas.microsoft.com/office/drawing/2015/9/8/chartex" xmlns:cx2="http://schemas.microsoft.com/office/drawing/2015/10/21/chartex" xmlns:cx3="http://schemas.microsoft.com/office/drawing/2016/5/9/chartex" xmlns:cx4="http://schemas.microsoft.com/office/drawing/2016/5/10/chartex" xmlns:cx5="http://schemas.microsoft.com/office/drawing/2016/5/11/chartex" xmlns:cx6="http://schemas.microsoft.com/office/drawing/2016/5/12/chartex" xmlns:cx7="http://schemas.microsoft.com/office/drawing/2016/5/13/chartex" xmlns:cx8="http://schemas.microsoft.com/office/drawing/2016/5/14/chartex" xmlns:mc="http://schemas.openxmlformats.org/markup-compatibility/2006" xmlns:aink="http://schemas.microsoft.com/office/drawing/2016/ink" xmlns:am3d="http://schemas.microsoft.com/office/drawing/2017/model3d" xmlns:o="urn:schemas-microsoft-com:office:office" xmlns:r="http://schemas.openxmlformats.org/officeDocument/2006/relationships" xmlns:m="http://schemas.openxmlformats.org/officeDocument/2006/math" xmlns:v="urn:schemas-microsoft-com:vml" xmlns:wp14="http://schemas.microsoft.com/office/word/2010/wordprocessingDrawing" xmlns:wp="http://schemas.openxmlformats.org/drawingml/2006/wordprocessingDrawing" xmlns:w10="urn:schemas-microsoft-com:office:word" xmlns:w="http://schemas.openxmlformats.org/wordprocessingml/2006/main" xmlns:w14="http://schemas.microsoft.com/office/word/2010/wordml" xmlns:w15="http://schemas.microsoft.com/office/word/2012/wordml" xmlns:w16cex="http://schemas.microsoft.com/office/word/2018/wordml/cex" xmlns:w16cid="http://schemas.microsoft.com/office/word/2016/wordml/cid" xmlns:w16="http://schemas.microsoft.com/office/word/2018/wordml" xmlns:w16se="http://schemas.microsoft.com/office/word/2015/wordml/symex" xmlns:wpg="http://schemas.microsoft.com/office/word/2010/wordprocessingGroup" xmlns:wpi="http://schemas.microsoft.com/office/word/2010/wordprocessingInk" xmlns:wne="http://schemas.microsoft.com/office/word/2006/wordml" xmlns:wps="http://schemas.microsoft.com/office/word/2010/wordprocessingShape" mc:Ignorable="w14 w15 w16se w16cid w16 w16cex wp14">
+  <w:p>
+    <w:pPr>
+      <w:pStyle w:val="Fuzeile"/>
+    </w:pPr>
+  </w:p>
+</w:ftr>
+</file>
+
+<file path=word/footer3.xml><?xml version="1.0" encoding="utf-8"?>
+<w:ftr xmlns:wpc="http://schemas.microsoft.com/office/word/2010/wordprocessingCanvas" xmlns:cx="http://schemas.microsoft.com/office/drawing/2014/chartex" xmlns:cx1="http://schemas.microsoft.com/office/drawing/2015/9/8/chartex" xmlns:cx2="http://schemas.microsoft.com/office/drawing/2015/10/21/chartex" xmlns:cx3="http://schemas.microsoft.com/office/drawing/2016/5/9/chartex" xmlns:cx4="http://schemas.microsoft.com/office/drawing/2016/5/10/chartex" xmlns:cx5="http://schemas.microsoft.com/office/drawing/2016/5/11/chartex" xmlns:cx6="http://schemas.microsoft.com/office/drawing/2016/5/12/chartex" xmlns:cx7="http://schemas.microsoft.com/office/drawing/2016/5/13/chartex" xmlns:cx8="http://schemas.microsoft.com/office/drawing/2016/5/14/chartex" xmlns:mc="http://schemas.openxmlformats.org/markup-compatibility/2006" xmlns:aink="http://schemas.microsoft.com/office/drawing/2016/ink" xmlns:am3d="http://schemas.microsoft.com/office/drawing/2017/model3d" xmlns:o="urn:schemas-microsoft-com:office:office" xmlns:r="http://schemas.openxmlformats.org/officeDocument/2006/relationships" xmlns:m="http://schemas.openxmlformats.org/officeDocument/2006/math" xmlns:v="urn:schemas-microsoft-com:vml" xmlns:wp14="http://schemas.microsoft.com/office/word/2010/wordprocessingDrawing" xmlns:wp="http://schemas.openxmlformats.org/drawingml/2006/wordprocessingDrawing" xmlns:w10="urn:schemas-microsoft-com:office:word" xmlns:w="http://schemas.openxmlformats.org/wordprocessingml/2006/main" xmlns:w14="http://schemas.microsoft.com/office/word/2010/wordml" xmlns:w15="http://schemas.microsoft.com/office/word/2012/wordml" xmlns:w16cex="http://schemas.microsoft.com/office/word/2018/wordml/cex" xmlns:w16cid="http://schemas.microsoft.com/office/word/2016/wordml/cid" xmlns:w16="http://schemas.microsoft.com/office/word/2018/wordml" xmlns:w16se="http://schemas.microsoft.com/office/word/2015/wordml/symex" xmlns:wpg="http://schemas.microsoft.com/office/word/2010/wordprocessingGroup" xmlns:wpi="http://schemas.microsoft.com/office/word/2010/wordprocessingInk" xmlns:wne="http://schemas.microsoft.com/office/word/2006/wordml" xmlns:wps="http://schemas.microsoft.com/office/word/2010/wordprocessingShape" mc:Ignorable="w14 w15 w16se w16cid w16 w16cex wp14">
+  <w:p>
+    <w:pPr>
+      <w:pStyle w:val="Fuzeile"/>
+    </w:pPr>
+  </w:p>
+</w:ftr>
+</file>
+
+<file path=word/footnotes.xml><?xml version="1.0" encoding="utf-8"?>
+<w:footnotes xmlns:wpc="http://schemas.microsoft.com/office/word/2010/wordprocessingCanvas" xmlns:cx="http://schemas.microsoft.com/office/drawing/2014/chartex" xmlns:cx1="http://schemas.microsoft.com/office/drawing/2015/9/8/chartex" xmlns:cx2="http://schemas.microsoft.com/office/drawing/2015/10/21/chartex" xmlns:cx3="http://schemas.microsoft.com/office/drawing/2016/5/9/chartex" xmlns:cx4="http://schemas.microsoft.com/office/drawing/2016/5/10/chartex" xmlns:cx5="http://schemas.microsoft.com/office/drawing/2016/5/11/chartex" xmlns:cx6="http://schemas.microsoft.com/office/drawing/2016/5/12/chartex" xmlns:cx7="http://schemas.microsoft.com/office/drawing/2016/5/13/chartex" xmlns:cx8="http://schemas.microsoft.com/office/drawing/2016/5/14/chartex" xmlns:mc="http://schemas.openxmlformats.org/markup-compatibility/2006" xmlns:aink="http://schemas.microsoft.com/office/drawing/2016/ink" xmlns:am3d="http://schemas.microsoft.com/office/drawing/2017/model3d" xmlns:o="urn:schemas-microsoft-com:office:office" xmlns:r="http://schemas.openxmlformats.org/officeDocument/2006/relationships" xmlns:m="http://schemas.openxmlformats.org/officeDocument/2006/math" xmlns:v="urn:schemas-microsoft-com:vml" xmlns:wp14="http://schemas.microsoft.com/office/word/2010/wordprocessingDrawing" xmlns:wp="http://schemas.openxmlformats.org/drawingml/2006/wordprocessingDrawing" xmlns:w10="urn:schemas-microsoft-com:office:word" xmlns:w="http://schemas.openxmlformats.org/wordprocessingml/2006/main" xmlns:w14="http://schemas.microsoft.com/office/word/2010/wordml" xmlns:w15="http://schemas.microsoft.com/office/word/2012/wordml" xmlns:w16cex="http://schemas.microsoft.com/office/word/2018/wordml/cex" xmlns:w16cid="http://schemas.microsoft.com/office/word/2016/wordml/cid" xmlns:w16="http://schemas.microsoft.com/office/word/2018/wordml" xmlns:w16se="http://schemas.microsoft.com/office/word/2015/wordml/symex" xmlns:wpg="http://schemas.microsoft.com/office/word/2010/wordprocessingGroup" xmlns:wpi="http://schemas.microsoft.com/office/word/2010/wordprocessingInk" xmlns:wne="http://schemas.microsoft.com/office/word/2006/wordml" xmlns:wps="http://schemas.microsoft.com/office/word/2010/wordprocessingShape" mc:Ignorable="w14 w15 w16se w16cid w16 w16cex wp14">
+  <w:footnote w:type="separator" w:id="-1">
+    <w:p>
+      <w:pPr>
+        <w:spacing w:after="0" w:line="240" w:lineRule="auto"/>
+      </w:pPr>
+      <w:r>
+        <w:separator/>
+      </w:r>
+    </w:p>
+  </w:footnote>
+  <w:footnote w:type="continuationSeparator" w:id="0">
+    <w:p>
+      <w:pPr>
+        <w:spacing w:after="0" w:line="240" w:lineRule="auto"/>
+      </w:pPr>
+      <w:r>
+        <w:continuationSeparator/>
+      </w:r>
+    </w:p>
+  </w:footnote>
+</w:footnotes>
+</file>
+
+<file path=word/header1.xml><?xml version="1.0" encoding="utf-8"?>
+<w:hdr xmlns:wpc="http://schemas.microsoft.com/office/word/2010/wordprocessingCanvas" xmlns:cx="http://schemas.microsoft.com/office/drawing/2014/chartex" xmlns:cx1="http://schemas.microsoft.com/office/drawing/2015/9/8/chartex" xmlns:cx2="http://schemas.microsoft.com/office/drawing/2015/10/21/chartex" xmlns:cx3="http://schemas.microsoft.com/office/drawing/2016/5/9/chartex" xmlns:cx4="http://schemas.microsoft.com/office/drawing/2016/5/10/chartex" xmlns:cx5="http://schemas.microsoft.com/office/drawing/2016/5/11/chartex" xmlns:cx6="http://schemas.microsoft.com/office/drawing/2016/5/12/chartex" xmlns:cx7="http://schemas.microsoft.com/office/drawing/2016/5/13/chartex" xmlns:cx8="http://schemas.microsoft.com/office/drawing/2016/5/14/chartex" xmlns:mc="http://schemas.openxmlformats.org/markup-compatibility/2006" xmlns:aink="http://schemas.microsoft.com/office/drawing/2016/ink" xmlns:am3d="http://schemas.microsoft.com/office/drawing/2017/model3d" xmlns:o="urn:schemas-microsoft-com:office:office" xmlns:r="http://schemas.openxmlformats.org/officeDocument/2006/relationships" xmlns:m="http://schemas.openxmlformats.org/officeDocument/2006/math" xmlns:v="urn:schemas-microsoft-com:vml" xmlns:wp14="http://schemas.microsoft.com/office/word/2010/wordprocessingDrawing" xmlns:wp="http://schemas.openxmlformats.org/drawingml/2006/wordprocessingDrawing" xmlns:w10="urn:schemas-microsoft-com:office:word" xmlns:w="http://schemas.openxmlformats.org/wordprocessingml/2006/main" xmlns:w14="http://schemas.microsoft.com/office/word/2010/wordml" xmlns:w15="http://schemas.microsoft.com/office/word/2012/wordml" xmlns:w16cex="http://schemas.microsoft.com/office/word/2018/wordml/cex" xmlns:w16cid="http://schemas.microsoft.com/office/word/2016/wordml/cid" xmlns:w16="http://schemas.microsoft.com/office/word/2018/wordml" xmlns:w16se="http://schemas.microsoft.com/office/word/2015/wordml/symex" xmlns:wpg="http://schemas.microsoft.com/office/word/2010/wordprocessingGroup" xmlns:wpi="http://schemas.microsoft.com/office/word/2010/wordprocessingInk" xmlns:wne="http://schemas.microsoft.com/office/word/2006/wordml" xmlns:wps="http://schemas.microsoft.com/office/word/2010/wordprocessingShape" mc:Ignorable="w14 w15 w16se w16cid w16 w16cex wp14">
+  <w:p>
+    <w:pPr>
+      <w:pStyle w:val="Kopfzeile"/>
+    </w:pPr>
+  </w:p>
+</w:hdr>
+</file>
+
+<file path=word/header2.xml><?xml version="1.0" encoding="utf-8"?>
+<w:hdr xmlns:wpc="http://schemas.microsoft.com/office/word/2010/wordprocessingCanvas" xmlns:cx="http://schemas.microsoft.com/office/drawing/2014/chartex" xmlns:cx1="http://schemas.microsoft.com/office/drawing/2015/9/8/chartex" xmlns:cx2="http://schemas.microsoft.com/office/drawing/2015/10/21/chartex" xmlns:cx3="http://schemas.microsoft.com/office/drawing/2016/5/9/chartex" xmlns:cx4="http://schemas.microsoft.com/office/drawing/2016/5/10/chartex" xmlns:cx5="http://schemas.microsoft.com/office/drawing/2016/5/11/chartex" xmlns:cx6="http://schemas.microsoft.com/office/drawing/2016/5/12/chartex" xmlns:cx7="http://schemas.microsoft.com/office/drawing/2016/5/13/chartex" xmlns:cx8="http://schemas.microsoft.com/office/drawing/2016/5/14/chartex" xmlns:mc="http://schemas.openxmlformats.org/markup-compatibility/2006" xmlns:aink="http://schemas.microsoft.com/office/drawing/2016/ink" xmlns:am3d="http://schemas.microsoft.com/office/drawing/2017/model3d" xmlns:o="urn:schemas-microsoft-com:office:office" xmlns:r="http://schemas.openxmlformats.org/officeDocument/2006/relationships" xmlns:m="http://schemas.openxmlformats.org/officeDocument/2006/math" xmlns:v="urn:schemas-microsoft-com:vml" xmlns:wp14="http://schemas.microsoft.com/office/word/2010/wordprocessingDrawing" xmlns:wp="http://schemas.openxmlformats.org/drawingml/2006/wordprocessingDrawing" xmlns:w10="urn:schemas-microsoft-com:office:word" xmlns:w="http://schemas.openxmlformats.org/wordprocessingml/2006/main" xmlns:w14="http://schemas.microsoft.com/office/word/2010/wordml" xmlns:w15="http://schemas.microsoft.com/office/word/2012/wordml" xmlns:w16cex="http://schemas.microsoft.com/office/word/2018/wordml/cex" xmlns:w16cid="http://schemas.microsoft.com/office/word/2016/wordml/cid" xmlns:w16="http://schemas.microsoft.com/office/word/2018/wordml" xmlns:w16se="http://schemas.microsoft.com/office/word/2015/wordml/symex" xmlns:wpg="http://schemas.microsoft.com/office/word/2010/wordprocessingGroup" xmlns:wpi="http://schemas.microsoft.com/office/word/2010/wordprocessingInk" xmlns:wne="http://schemas.microsoft.com/office/word/2006/wordml" xmlns:wps="http://schemas.microsoft.com/office/word/2010/wordprocessingShape" mc:Ignorable="w14 w15 w16se w16cid w16 w16cex wp14">
+  <w:p>
+    <w:pPr>
+      <w:pStyle w:val="Kopfzeile"/>
+    </w:pPr>
+  </w:p>
+</w:hdr>
+</file>
+
+<file path=word/header3.xml><?xml version="1.0" encoding="utf-8"?>
+<w:hdr xmlns:wpc="http://schemas.microsoft.com/office/word/2010/wordprocessingCanvas" xmlns:cx="http://schemas.microsoft.com/office/drawing/2014/chartex" xmlns:cx1="http://schemas.microsoft.com/office/drawing/2015/9/8/chartex" xmlns:cx2="http://schemas.microsoft.com/office/drawing/2015/10/21/chartex" xmlns:cx3="http://schemas.microsoft.com/office/drawing/2016/5/9/chartex" xmlns:cx4="http://schemas.microsoft.com/office/drawing/2016/5/10/chartex" xmlns:cx5="http://schemas.microsoft.com/office/drawing/2016/5/11/chartex" xmlns:cx6="http://schemas.microsoft.com/office/drawing/2016/5/12/chartex" xmlns:cx7="http://schemas.microsoft.com/office/drawing/2016/5/13/chartex" xmlns:cx8="http://schemas.microsoft.com/office/drawing/2016/5/14/chartex" xmlns:mc="http://schemas.openxmlformats.org/markup-compatibility/2006" xmlns:aink="http://schemas.microsoft.com/office/drawing/2016/ink" xmlns:am3d="http://schemas.microsoft.com/office/drawing/2017/model3d" xmlns:o="urn:schemas-microsoft-com:office:office" xmlns:r="http://schemas.openxmlformats.org/officeDocument/2006/relationships" xmlns:m="http://schemas.openxmlformats.org/officeDocument/2006/math" xmlns:v="urn:schemas-microsoft-com:vml" xmlns:wp14="http://schemas.microsoft.com/office/word/2010/wordprocessingDrawing" xmlns:wp="http://schemas.openxmlformats.org/drawingml/2006/wordprocessingDrawing" xmlns:w10="urn:schemas-microsoft-com:office:word" xmlns:w="http://schemas.openxmlformats.org/wordprocessingml/2006/main" xmlns:w14="http://schemas.microsoft.com/office/word/2010/wordml" xmlns:w15="http://schemas.microsoft.com/office/word/2012/wordml" xmlns:w16cex="http://schemas.microsoft.com/office/word/2018/wordml/cex" xmlns:w16cid="http://schemas.microsoft.com/office/word/2016/wordml/cid" xmlns:w16="http://schemas.microsoft.com/office/word/2018/wordml" xmlns:w16se="http://schemas.microsoft.com/office/word/2015/wordml/symex" xmlns:wpg="http://schemas.microsoft.com/office/word/2010/wordprocessingGroup" xmlns:wpi="http://schemas.microsoft.com/office/word/2010/wordprocessingInk" xmlns:wne="http://schemas.microsoft.com/office/word/2006/wordml" xmlns:wps="http://schemas.microsoft.com/office/word/2010/wordprocessingShape" mc:Ignorable="w14 w15 w16se w16cid w16 w16cex wp14">
+  <w:p>
+    <w:pPr>
+      <w:pStyle w:val="Kopfzeile"/>
+    </w:pPr>
+  </w:p>
+</w:hdr>
 </file>
 
 <file path=word/numbering.xml><?xml version="1.0" encoding="utf-8"?>
@@ -1645,6 +2013,7 @@
   <w:style w:type="character" w:default="1" w:styleId="Absatz-Standardschriftart">
     <w:name w:val="Default Paragraph Font"/>
     <w:uiPriority w:val="1"/>
+    <w:semiHidden/>
     <w:unhideWhenUsed/>
   </w:style>
   <w:style w:type="table" w:default="1" w:styleId="NormaleTabelle">
@@ -1911,6 +2280,64 @@
       <w:iCs/>
       <w:sz w:val="20"/>
       <w:szCs w:val="18"/>
+    </w:rPr>
+  </w:style>
+  <w:style w:type="paragraph" w:styleId="Kopfzeile">
+    <w:name w:val="header"/>
+    <w:basedOn w:val="Standard"/>
+    <w:link w:val="KopfzeileZchn"/>
+    <w:uiPriority w:val="99"/>
+    <w:unhideWhenUsed/>
+    <w:rsid w:val="002C32FC"/>
+    <w:pPr>
+      <w:tabs>
+        <w:tab w:val="center" w:pos="4536"/>
+        <w:tab w:val="right" w:pos="9072"/>
+      </w:tabs>
+      <w:spacing w:after="0" w:line="240" w:lineRule="auto"/>
+    </w:pPr>
+  </w:style>
+  <w:style w:type="character" w:customStyle="1" w:styleId="KopfzeileZchn">
+    <w:name w:val="Kopfzeile Zchn"/>
+    <w:basedOn w:val="Absatz-Standardschriftart"/>
+    <w:link w:val="Kopfzeile"/>
+    <w:uiPriority w:val="99"/>
+    <w:rsid w:val="002C32FC"/>
+    <w:rPr>
+      <w:rFonts w:ascii="Constantia" w:hAnsi="Constantia"/>
+      <w:sz w:val="24"/>
+      <w:lang w:val="en-GB"/>
+      <w14:numForm w14:val="lining"/>
+      <w14:cntxtAlts/>
+    </w:rPr>
+  </w:style>
+  <w:style w:type="paragraph" w:styleId="Fuzeile">
+    <w:name w:val="footer"/>
+    <w:basedOn w:val="Standard"/>
+    <w:link w:val="FuzeileZchn"/>
+    <w:uiPriority w:val="99"/>
+    <w:unhideWhenUsed/>
+    <w:rsid w:val="002C32FC"/>
+    <w:pPr>
+      <w:tabs>
+        <w:tab w:val="center" w:pos="4536"/>
+        <w:tab w:val="right" w:pos="9072"/>
+      </w:tabs>
+      <w:spacing w:after="0" w:line="240" w:lineRule="auto"/>
+    </w:pPr>
+  </w:style>
+  <w:style w:type="character" w:customStyle="1" w:styleId="FuzeileZchn">
+    <w:name w:val="Fußzeile Zchn"/>
+    <w:basedOn w:val="Absatz-Standardschriftart"/>
+    <w:link w:val="Fuzeile"/>
+    <w:uiPriority w:val="99"/>
+    <w:rsid w:val="002C32FC"/>
+    <w:rPr>
+      <w:rFonts w:ascii="Constantia" w:hAnsi="Constantia"/>
+      <w:sz w:val="24"/>
+      <w:lang w:val="en-GB"/>
+      <w14:numForm w14:val="lining"/>
+      <w14:cntxtAlts/>
     </w:rPr>
   </w:style>
 </w:styles>

</xml_diff>